<commit_message>
bug located config laravel belum diganti wkwkwk
</commit_message>
<xml_diff>
--- a/resources/views/template_surat_permintaan_barang.docx
+++ b/resources/views/template_surat_permintaan_barang.docx
@@ -7,7 +7,7 @@
         <w:spacing w:after="0" w:line="240" w:lineRule="auto"/>
         <w:jc w:val="center"/>
         <w:rPr>
-          <w:rFonts w:ascii="Sans Serif Collection" w:hAnsi="Sans Serif Collection" w:cs="Sans Serif Collection" w:hint="cs"/>
+          <w:rFonts w:ascii="Sans Serif Collection" w:hAnsi="Sans Serif Collection" w:cs="Sans Serif Collection"/>
           <w:b/>
           <w:bCs/>
           <w:sz w:val="28"/>
@@ -35,7 +35,7 @@
         <w:spacing w:after="0" w:line="240" w:lineRule="auto"/>
         <w:jc w:val="center"/>
         <w:rPr>
-          <w:rFonts w:ascii="Sans Serif Collection" w:hAnsi="Sans Serif Collection" w:cs="Sans Serif Collection" w:hint="cs"/>
+          <w:rFonts w:ascii="Sans Serif Collection" w:hAnsi="Sans Serif Collection" w:cs="Sans Serif Collection"/>
           <w:b/>
           <w:bCs/>
           <w:sz w:val="28"/>
@@ -1741,8 +1741,49 @@
                 <w:sz w:val="24"/>
                 <w:lang w:val="en-US"/>
               </w:rPr>
-              <w:t>Surabaya, 02 April 2024</w:t>
-            </w:r>
+              <w:t xml:space="preserve">Surabaya, </w:t>
+            </w:r>
+            <w:proofErr w:type="spellStart"/>
+            <w:r>
+              <w:rPr>
+                <w:sz w:val="24"/>
+                <w:lang w:val="en-US"/>
+              </w:rPr>
+              <w:t>tgl</w:t>
+            </w:r>
+            <w:proofErr w:type="spellEnd"/>
+            <w:r>
+              <w:rPr>
+                <w:sz w:val="24"/>
+                <w:lang w:val="en-US"/>
+              </w:rPr>
+              <w:t>/</w:t>
+            </w:r>
+            <w:proofErr w:type="spellStart"/>
+            <w:r>
+              <w:rPr>
+                <w:sz w:val="24"/>
+                <w:lang w:val="en-US"/>
+              </w:rPr>
+              <w:t>bulan</w:t>
+            </w:r>
+            <w:proofErr w:type="spellEnd"/>
+            <w:r>
+              <w:rPr>
+                <w:sz w:val="24"/>
+                <w:lang w:val="en-US"/>
+              </w:rPr>
+              <w:t>/</w:t>
+            </w:r>
+            <w:proofErr w:type="spellStart"/>
+            <w:r>
+              <w:rPr>
+                <w:sz w:val="24"/>
+                <w:lang w:val="en-US"/>
+              </w:rPr>
+              <w:t>tahun</w:t>
+            </w:r>
+            <w:proofErr w:type="spellEnd"/>
           </w:p>
         </w:tc>
       </w:tr>

</xml_diff>